<commit_message>
Added some important documents, minor edits to some existing documents.
</commit_message>
<xml_diff>
--- a/trunk/Documents/2013Spring/ClubUML_Architecture.docx
+++ b/trunk/Documents/2013Spring/ClubUML_Architecture.docx
@@ -6,11 +6,9 @@
       <w:pPr>
         <w:pStyle w:val="Title"/>
       </w:pPr>
-      <w:proofErr w:type="spellStart"/>
       <w:r>
         <w:t>ClubUML</w:t>
       </w:r>
-      <w:proofErr w:type="spellEnd"/>
       <w:r>
         <w:fldChar w:fldCharType="begin"/>
       </w:r>
@@ -205,15 +203,13 @@
         </w:rPr>
         <w:t xml:space="preserve"> roadmap for the development of the ClubUML software according to the use</w:t>
       </w:r>
-      <w:ins w:id="2" w:author="cserrano" w:date="2013-02-28T09:25:00Z">
-        <w:r>
-          <w:rPr>
-            <w:color w:val="000000"/>
-            <w:shd w:val="clear" w:color="auto" w:fill="FFFFFF"/>
-          </w:rPr>
-          <w:t xml:space="preserve"> </w:t>
-        </w:r>
-      </w:ins>
+      <w:r>
+        <w:rPr>
+          <w:color w:val="000000"/>
+          <w:shd w:val="clear" w:color="auto" w:fill="FFFFFF"/>
+        </w:rPr>
+        <w:t xml:space="preserve"> </w:t>
+      </w:r>
       <w:r>
         <w:rPr>
           <w:color w:val="000000"/>
@@ -360,11 +356,9 @@
       <w:r>
         <w:t>metamodel</w:t>
       </w:r>
-      <w:ins w:id="3" w:author="cserrano" w:date="2013-02-28T09:27:00Z">
-        <w:r>
-          <w:t>s</w:t>
-        </w:r>
-      </w:ins>
+      <w:r>
+        <w:t>s</w:t>
+      </w:r>
       <w:proofErr w:type="spellEnd"/>
       <w:r>
         <w:t xml:space="preserve"> </w:t>
@@ -574,16 +568,9 @@
       <w:r>
         <w:t xml:space="preserve"> format</w:t>
       </w:r>
-      <w:ins w:id="4" w:author="cserrano" w:date="2013-02-28T09:29:00Z">
-        <w:r>
-          <w:t>.</w:t>
-        </w:r>
-      </w:ins>
-      <w:del w:id="5" w:author="cserrano" w:date="2013-02-28T09:29:00Z">
-        <w:r>
-          <w:delText xml:space="preserve"> </w:delText>
-        </w:r>
-      </w:del>
+      <w:r>
+        <w:t>.</w:t>
+      </w:r>
     </w:p>
     <w:p>
       <w:pPr>
@@ -600,15 +587,7 @@
         <w:t>Papyrus tool</w:t>
       </w:r>
       <w:r>
-        <w:t xml:space="preserve"> (an Eclipse plugin</w:t>
-      </w:r>
-      <w:del w:id="6" w:author="cserrano" w:date="2013-02-28T09:29:00Z">
-        <w:r>
-          <w:delText>s</w:delText>
-        </w:r>
-      </w:del>
-      <w:r>
-        <w:t>)</w:t>
+        <w:t xml:space="preserve"> (an Eclipse plugin)</w:t>
       </w:r>
       <w:r>
         <w:t xml:space="preserve"> for creation of </w:t>
@@ -671,16 +650,12 @@
       <w:r>
         <w:t xml:space="preserve"> in</w:t>
       </w:r>
-      <w:ins w:id="7" w:author="cserrano" w:date="2013-02-28T09:30:00Z">
-        <w:r>
-          <w:t xml:space="preserve"> </w:t>
-        </w:r>
-      </w:ins>
+      <w:r>
+        <w:t xml:space="preserve"> </w:t>
+      </w:r>
       <w:r>
         <w:t xml:space="preserve">order to be shown to the viewer of the website. </w:t>
       </w:r>
-      <w:bookmarkStart w:id="8" w:name="_GoBack"/>
-      <w:bookmarkEnd w:id="8"/>
     </w:p>
     <w:p/>
     <w:p>
@@ -1074,11 +1049,9 @@
       <w:r>
         <w:t>am, Deployment Diagram, Package Diagram, Sequence Diagram, State</w:t>
       </w:r>
-      <w:ins w:id="9" w:author="cserrano" w:date="2013-02-28T09:32:00Z">
-        <w:r>
-          <w:t xml:space="preserve"> </w:t>
-        </w:r>
-      </w:ins>
+      <w:r>
+        <w:t xml:space="preserve"> </w:t>
+      </w:r>
       <w:r>
         <w:t xml:space="preserve">Machine Diagram, </w:t>
       </w:r>
@@ -1155,7 +1128,6 @@
           <w:numId w:val="1"/>
         </w:numPr>
       </w:pPr>
-      <w:commentRangeStart w:id="10"/>
       <w:r>
         <w:t xml:space="preserve">Merging </w:t>
       </w:r>
@@ -1196,13 +1168,6 @@
       </w:r>
       <w:r>
         <w:t>merging.</w:t>
-      </w:r>
-      <w:commentRangeEnd w:id="10"/>
-      <w:r>
-        <w:rPr>
-          <w:rStyle w:val="CommentReference"/>
-        </w:rPr>
-        <w:commentReference w:id="10"/>
       </w:r>
     </w:p>
     <w:p>
@@ -1232,11 +1197,6 @@
       <w:r>
         <w:t xml:space="preserve">Papyrus </w:t>
       </w:r>
-      <w:del w:id="11" w:author="cserrano" w:date="2013-02-28T09:38:00Z">
-        <w:r>
-          <w:delText xml:space="preserve"> </w:delText>
-        </w:r>
-      </w:del>
       <w:r>
         <w:t>and compare between sequence diagrams between sequence diagrams</w:t>
       </w:r>
@@ -1274,15 +1234,7 @@
         <w:ind w:left="720"/>
       </w:pPr>
       <w:r>
-        <w:t>The merge functionality will only supported for Class and Sequence diagrams</w:t>
-      </w:r>
-      <w:del w:id="12" w:author="cserrano" w:date="2013-02-28T09:38:00Z">
-        <w:r>
-          <w:delText>,</w:delText>
-        </w:r>
-      </w:del>
-      <w:r>
-        <w:t xml:space="preserve"> generated using the Papyrus UML tool.  Merging ECORE Class diagrams is out of the scope of this project. </w:t>
+        <w:t xml:space="preserve">The merge functionality will only supported for Class and Sequence diagrams generated using the Papyrus UML tool.  Merging ECORE Class diagrams is out of the scope of this project. </w:t>
       </w:r>
     </w:p>
     <w:p/>
@@ -1305,11 +1257,9 @@
       <w:r>
         <w:t xml:space="preserve">The User will be able </w:t>
       </w:r>
-      <w:ins w:id="13" w:author="Richard Do" w:date="2013-02-28T12:20:00Z">
-        <w:r>
-          <w:t xml:space="preserve">to </w:t>
-        </w:r>
-      </w:ins>
+      <w:r>
+        <w:t xml:space="preserve">to </w:t>
+      </w:r>
       <w:r>
         <w:t xml:space="preserve">download a </w:t>
       </w:r>
@@ -1380,11 +1330,6 @@
       <w:r>
         <w:t>Servlets will be used as the controller mechanism.</w:t>
       </w:r>
-      <w:del w:id="14" w:author="cserrano" w:date="2013-02-28T09:41:00Z">
-        <w:r>
-          <w:delText>.</w:delText>
-        </w:r>
-      </w:del>
     </w:p>
     <w:p>
       <w:pPr>
@@ -1548,16 +1493,13 @@
       <w:pPr>
         <w:ind w:left="810"/>
       </w:pPr>
-      <w:commentRangeStart w:id="15"/>
-      <w:r>
-        <w:t>The basic model of the layered architecture will be:</w:t>
-      </w:r>
-      <w:commentRangeEnd w:id="15"/>
-      <w:r>
-        <w:rPr>
-          <w:rStyle w:val="CommentReference"/>
-        </w:rPr>
-        <w:commentReference w:id="15"/>
+      <w:r>
+        <w:t>The basic model of the layered archite</w:t>
+      </w:r>
+      <w:bookmarkStart w:id="2" w:name="_GoBack"/>
+      <w:bookmarkEnd w:id="2"/>
+      <w:r>
+        <w:t>cture will be:</w:t>
       </w:r>
     </w:p>
     <w:p>
@@ -1568,12 +1510,11 @@
       <w:r>
         <w:rPr>
           <w:noProof/>
-          <w:lang w:bidi="hi-IN"/>
         </w:rPr>
         <mc:AlternateContent>
           <mc:Choice Requires="wpg">
             <w:drawing>
-              <wp:anchor distT="0" distB="0" distL="114300" distR="114300" simplePos="0" relativeHeight="251639808" behindDoc="0" locked="0" layoutInCell="1" allowOverlap="1">
+              <wp:anchor distT="0" distB="0" distL="114300" distR="114300" simplePos="0" relativeHeight="251639808" behindDoc="0" locked="0" layoutInCell="1" allowOverlap="1" wp14:anchorId="51F36E55" wp14:editId="02DC98EF">
                 <wp:simplePos x="0" y="0"/>
                 <wp:positionH relativeFrom="column">
                   <wp:posOffset>704215</wp:posOffset>
@@ -2308,11 +2249,9 @@
       <w:r>
         <w:t>has been prototyped and is working</w:t>
       </w:r>
-      <w:ins w:id="16" w:author="cserrano" w:date="2013-02-28T09:44:00Z">
-        <w:r>
-          <w:t>.</w:t>
-        </w:r>
-      </w:ins>
+      <w:r>
+        <w:t>.</w:t>
+      </w:r>
     </w:p>
     <w:p>
       <w:pPr>
@@ -2391,11 +2330,9 @@
       <w:r>
         <w:t>High</w:t>
       </w:r>
-      <w:ins w:id="17" w:author="cserrano" w:date="2013-02-28T09:45:00Z">
-        <w:r>
-          <w:t>-</w:t>
-        </w:r>
-      </w:ins>
+      <w:r>
+        <w:t>-</w:t>
+      </w:r>
       <w:r>
         <w:t>level Components</w:t>
       </w:r>
@@ -2537,23 +2474,8 @@
       </w:r>
       <w:proofErr w:type="spellEnd"/>
       <w:r>
-        <w:t xml:space="preserve"> and .notation</w:t>
-      </w:r>
-      <w:del w:id="18" w:author="Richard Do" w:date="2013-02-28T12:23:00Z">
-        <w:r>
-          <w:delText xml:space="preserve"> </w:delText>
-        </w:r>
-      </w:del>
-      <w:del w:id="19" w:author="cserrano" w:date="2013-02-28T09:46:00Z">
-        <w:r>
-          <w:delText xml:space="preserve"> </w:delText>
-        </w:r>
-      </w:del>
-      <w:ins w:id="20" w:author="Richard Do" w:date="2013-02-28T12:23:00Z">
-        <w:r>
-          <w:t xml:space="preserve"> </w:t>
-        </w:r>
-      </w:ins>
+        <w:t xml:space="preserve"> and .notation </w:t>
+      </w:r>
       <w:r>
         <w:t>file</w:t>
       </w:r>
@@ -2764,23 +2686,7 @@
         <w:t xml:space="preserve">the </w:t>
       </w:r>
       <w:r>
-        <w:t>application logic is done.  This is considered the ‘Controller’ portion of our M</w:t>
-      </w:r>
-      <w:del w:id="21" w:author="cserrano" w:date="2013-02-28T09:47:00Z">
-        <w:r>
-          <w:delText>-</w:delText>
-        </w:r>
-      </w:del>
-      <w:r>
-        <w:t>V</w:t>
-      </w:r>
-      <w:del w:id="22" w:author="cserrano" w:date="2013-02-28T09:47:00Z">
-        <w:r>
-          <w:delText>-</w:delText>
-        </w:r>
-      </w:del>
-      <w:r>
-        <w:t>C architecture.</w:t>
+        <w:t>application logic is done.  This is considered the ‘Controller’ portion of our MVC architecture.</w:t>
       </w:r>
     </w:p>
     <w:p>
@@ -2933,10 +2839,9 @@
       <w:r>
         <w:rPr>
           <w:noProof/>
-          <w:lang w:bidi="hi-IN"/>
         </w:rPr>
         <w:drawing>
-          <wp:inline distT="0" distB="0" distL="0" distR="0">
+          <wp:inline distT="0" distB="0" distL="0" distR="0" wp14:anchorId="54864D29" wp14:editId="3F4AF842">
             <wp:extent cx="4148051" cy="3000894"/>
             <wp:effectExtent l="0" t="0" r="5080" b="9525"/>
             <wp:docPr id="1" name="Picture 1" descr="bos-mpu51:Users:alonardo:Desktop:Screen Shot 2012-10-22 at 9.54.43 PM.png"/>
@@ -2953,7 +2858,7 @@
                     </pic:cNvPicPr>
                   </pic:nvPicPr>
                   <pic:blipFill>
-                    <a:blip r:embed="rId10" cstate="print">
+                    <a:blip r:embed="rId9" cstate="print">
                       <a:extLst>
                         <a:ext uri="{28A0092B-C50C-407E-A947-70E740481C1C}">
                           <a14:useLocalDpi xmlns:a14="http://schemas.microsoft.com/office/drawing/2010/main" val="0"/>
@@ -3048,13 +2953,112 @@
       <w:r>
         <w:rPr>
           <w:noProof/>
-          <w:lang w:bidi="hi-IN"/>
         </w:rPr>
         <w:drawing>
-          <wp:inline distT="0" distB="0" distL="0" distR="0" wp14:anchorId="3D708932" wp14:editId="214C1164">
+          <wp:inline distT="0" distB="0" distL="0" distR="0" wp14:anchorId="3A22D810" wp14:editId="65C7C0B7">
             <wp:extent cx="3657600" cy="2438400"/>
             <wp:effectExtent l="0" t="0" r="0" b="0"/>
             <wp:docPr id="2" name="Picture 2"/>
+            <wp:cNvGraphicFramePr>
+              <a:graphicFrameLocks xmlns:a="http://schemas.openxmlformats.org/drawingml/2006/main" noChangeAspect="1"/>
+            </wp:cNvGraphicFramePr>
+            <a:graphic xmlns:a="http://schemas.openxmlformats.org/drawingml/2006/main">
+              <a:graphicData uri="http://schemas.openxmlformats.org/drawingml/2006/picture">
+                <pic:pic xmlns:pic="http://schemas.openxmlformats.org/drawingml/2006/picture">
+                  <pic:nvPicPr>
+                    <pic:cNvPr id="0" name=""/>
+                    <pic:cNvPicPr/>
+                  </pic:nvPicPr>
+                  <pic:blipFill>
+                    <a:blip r:embed="rId10"/>
+                    <a:stretch>
+                      <a:fillRect/>
+                    </a:stretch>
+                  </pic:blipFill>
+                  <pic:spPr>
+                    <a:xfrm>
+                      <a:off x="0" y="0"/>
+                      <a:ext cx="3657600" cy="2438400"/>
+                    </a:xfrm>
+                    <a:prstGeom prst="rect">
+                      <a:avLst/>
+                    </a:prstGeom>
+                  </pic:spPr>
+                </pic:pic>
+              </a:graphicData>
+            </a:graphic>
+          </wp:inline>
+        </w:drawing>
+      </w:r>
+      <w:r>
+        <w:t xml:space="preserve"> </w:t>
+      </w:r>
+    </w:p>
+    <w:p/>
+    <w:p>
+      <w:r>
+        <w:t xml:space="preserve"> </w:t>
+      </w:r>
+    </w:p>
+    <w:p>
+      <w:r>
+        <w:t xml:space="preserve">      </w:t>
+      </w:r>
+    </w:p>
+    <w:p/>
+    <w:p>
+      <w:pPr>
+        <w:pStyle w:val="Heading2"/>
+      </w:pPr>
+      <w:r>
+        <w:t>Architectural Mechanism 1</w:t>
+      </w:r>
+      <w:r>
+        <w:t>2</w:t>
+      </w:r>
+      <w:r>
+        <w:t xml:space="preserve"> – Upload Model</w:t>
+      </w:r>
+    </w:p>
+    <w:p>
+      <w:pPr>
+        <w:ind w:left="720"/>
+      </w:pPr>
+      <w:r>
+        <w:t>The upload model will implem</w:t>
+      </w:r>
+      <w:r>
+        <w:t xml:space="preserve">ent </w:t>
+      </w:r>
+      <w:r>
+        <w:t xml:space="preserve">Parameterized </w:t>
+      </w:r>
+      <w:r>
+        <w:t xml:space="preserve">Factory </w:t>
+      </w:r>
+      <w:r>
+        <w:t xml:space="preserve">Method </w:t>
+      </w:r>
+      <w:r>
+        <w:t>Design Pattern. The</w:t>
+      </w:r>
+      <w:r>
+        <w:t xml:space="preserve"> model below will be developed.</w:t>
+      </w:r>
+    </w:p>
+    <w:p>
+      <w:r>
+        <w:tab/>
+      </w:r>
+      <w:r>
+        <w:rPr>
+          <w:noProof/>
+        </w:rPr>
+        <w:drawing>
+          <wp:inline distT="0" distB="0" distL="0" distR="0" wp14:anchorId="3B3923B1" wp14:editId="1A1B16C5">
+            <wp:extent cx="4010025" cy="3057525"/>
+            <wp:effectExtent l="0" t="0" r="9525" b="9525"/>
+            <wp:docPr id="3" name="Picture 3"/>
             <wp:cNvGraphicFramePr>
               <a:graphicFrameLocks xmlns:a="http://schemas.openxmlformats.org/drawingml/2006/main" noChangeAspect="1"/>
             </wp:cNvGraphicFramePr>
@@ -3074,107 +3078,6 @@
                   <pic:spPr>
                     <a:xfrm>
                       <a:off x="0" y="0"/>
-                      <a:ext cx="3657600" cy="2438400"/>
-                    </a:xfrm>
-                    <a:prstGeom prst="rect">
-                      <a:avLst/>
-                    </a:prstGeom>
-                  </pic:spPr>
-                </pic:pic>
-              </a:graphicData>
-            </a:graphic>
-          </wp:inline>
-        </w:drawing>
-      </w:r>
-      <w:r>
-        <w:t xml:space="preserve"> </w:t>
-      </w:r>
-    </w:p>
-    <w:p/>
-    <w:p>
-      <w:r>
-        <w:t xml:space="preserve"> </w:t>
-      </w:r>
-    </w:p>
-    <w:p>
-      <w:r>
-        <w:t xml:space="preserve">      </w:t>
-      </w:r>
-    </w:p>
-    <w:p/>
-    <w:p>
-      <w:pPr>
-        <w:pStyle w:val="Heading2"/>
-      </w:pPr>
-      <w:r>
-        <w:t>Architectural Mechanism 1</w:t>
-      </w:r>
-      <w:r>
-        <w:t>2</w:t>
-      </w:r>
-      <w:r>
-        <w:t xml:space="preserve"> – Upload Model</w:t>
-      </w:r>
-    </w:p>
-    <w:p>
-      <w:pPr>
-        <w:ind w:left="720"/>
-      </w:pPr>
-      <w:r>
-        <w:t>The upload model will implem</w:t>
-      </w:r>
-      <w:r>
-        <w:t xml:space="preserve">ent </w:t>
-      </w:r>
-      <w:r>
-        <w:t xml:space="preserve">Parameterized </w:t>
-      </w:r>
-      <w:r>
-        <w:t xml:space="preserve">Factory </w:t>
-      </w:r>
-      <w:r>
-        <w:t xml:space="preserve">Method </w:t>
-      </w:r>
-      <w:r>
-        <w:t>Design Pattern. The</w:t>
-      </w:r>
-      <w:r>
-        <w:t xml:space="preserve"> model below will be developed.</w:t>
-      </w:r>
-    </w:p>
-    <w:p>
-      <w:r>
-        <w:tab/>
-      </w:r>
-      <w:r>
-        <w:rPr>
-          <w:noProof/>
-          <w:lang w:bidi="hi-IN"/>
-        </w:rPr>
-        <w:drawing>
-          <wp:inline distT="0" distB="0" distL="0" distR="0" wp14:anchorId="1EC1CCFF" wp14:editId="7C6CD189">
-            <wp:extent cx="4010025" cy="3057525"/>
-            <wp:effectExtent l="0" t="0" r="9525" b="9525"/>
-            <wp:docPr id="3" name="Picture 3"/>
-            <wp:cNvGraphicFramePr>
-              <a:graphicFrameLocks xmlns:a="http://schemas.openxmlformats.org/drawingml/2006/main" noChangeAspect="1"/>
-            </wp:cNvGraphicFramePr>
-            <a:graphic xmlns:a="http://schemas.openxmlformats.org/drawingml/2006/main">
-              <a:graphicData uri="http://schemas.openxmlformats.org/drawingml/2006/picture">
-                <pic:pic xmlns:pic="http://schemas.openxmlformats.org/drawingml/2006/picture">
-                  <pic:nvPicPr>
-                    <pic:cNvPr id="0" name=""/>
-                    <pic:cNvPicPr/>
-                  </pic:nvPicPr>
-                  <pic:blipFill>
-                    <a:blip r:embed="rId12"/>
-                    <a:stretch>
-                      <a:fillRect/>
-                    </a:stretch>
-                  </pic:blipFill>
-                  <pic:spPr>
-                    <a:xfrm>
-                      <a:off x="0" y="0"/>
                       <a:ext cx="4010025" cy="3057525"/>
                     </a:xfrm>
                     <a:prstGeom prst="rect">
@@ -3230,17 +3133,11 @@
     <w:p>
       <w:pPr>
         <w:pStyle w:val="Heading2"/>
-        <w:rPr>
-          <w:ins w:id="23" w:author="Richard Do" w:date="2013-02-28T11:57:00Z"/>
-        </w:rPr>
       </w:pPr>
     </w:p>
     <w:p>
       <w:pPr>
         <w:pStyle w:val="Heading2"/>
-        <w:rPr>
-          <w:ins w:id="24" w:author="Richard Do" w:date="2013-02-28T11:57:00Z"/>
-        </w:rPr>
       </w:pPr>
     </w:p>
     <w:p>
@@ -3250,10 +3147,9 @@
       <w:r>
         <w:rPr>
           <w:noProof/>
-          <w:lang w:bidi="hi-IN"/>
         </w:rPr>
         <w:drawing>
-          <wp:inline distT="0" distB="0" distL="0" distR="0" wp14:anchorId="1626953E" wp14:editId="61383840">
+          <wp:inline distT="0" distB="0" distL="0" distR="0" wp14:anchorId="2EFAC48A" wp14:editId="6552A2A5">
             <wp:extent cx="5281295" cy="1938020"/>
             <wp:effectExtent l="0" t="0" r="0" b="5080"/>
             <wp:docPr id="4" name="Picture 4"/>
@@ -3266,7 +3162,7 @@
                     <pic:cNvPicPr/>
                   </pic:nvPicPr>
                   <pic:blipFill>
-                    <a:blip r:embed="rId13">
+                    <a:blip r:embed="rId12">
                       <a:extLst>
                         <a:ext uri="{28A0092B-C50C-407E-A947-70E740481C1C}">
                           <a14:useLocalDpi xmlns:a14="http://schemas.microsoft.com/office/drawing/2010/main" val="0"/>
@@ -3345,7 +3241,6 @@
       <w:r>
         <w:t xml:space="preserve">Merge details are currently being worked on.  </w:t>
       </w:r>
-      <w:proofErr w:type="gramStart"/>
       <w:r>
         <w:t>Will m</w:t>
       </w:r>
@@ -3364,7 +3259,6 @@
       <w:r>
         <w:t>merge object.)</w:t>
       </w:r>
-      <w:proofErr w:type="gramEnd"/>
     </w:p>
     <w:p>
       <w:pPr>
@@ -3522,12 +3416,11 @@
       <w:r>
         <w:rPr>
           <w:noProof/>
-          <w:lang w:bidi="hi-IN"/>
         </w:rPr>
         <mc:AlternateContent>
           <mc:Choice Requires="wpg">
             <w:drawing>
-              <wp:anchor distT="0" distB="0" distL="114300" distR="114300" simplePos="0" relativeHeight="251680768" behindDoc="0" locked="0" layoutInCell="1" allowOverlap="1" wp14:anchorId="2103F32F" wp14:editId="2F952698">
+              <wp:anchor distT="0" distB="0" distL="114300" distR="114300" simplePos="0" relativeHeight="251680768" behindDoc="0" locked="0" layoutInCell="1" allowOverlap="1" wp14:anchorId="2E367CD8" wp14:editId="7B602955">
                 <wp:simplePos x="0" y="0"/>
                 <wp:positionH relativeFrom="column">
                   <wp:posOffset>225425</wp:posOffset>
@@ -4513,12 +4406,11 @@
       <w:r>
         <w:rPr>
           <w:noProof/>
-          <w:lang w:bidi="hi-IN"/>
         </w:rPr>
         <mc:AlternateContent>
           <mc:Choice Requires="wps">
             <w:drawing>
-              <wp:anchor distT="0" distB="0" distL="114300" distR="114300" simplePos="0" relativeHeight="251686912" behindDoc="0" locked="0" layoutInCell="1" allowOverlap="1" wp14:anchorId="3CE151F3" wp14:editId="2B11A581">
+              <wp:anchor distT="0" distB="0" distL="114300" distR="114300" simplePos="0" relativeHeight="251686912" behindDoc="0" locked="0" layoutInCell="1" allowOverlap="1" wp14:anchorId="331E8AEE" wp14:editId="35C4996A">
                 <wp:simplePos x="0" y="0"/>
                 <wp:positionH relativeFrom="column">
                   <wp:posOffset>3024505</wp:posOffset>
@@ -4596,12 +4488,11 @@
       <w:r>
         <w:rPr>
           <w:noProof/>
-          <w:lang w:bidi="hi-IN"/>
         </w:rPr>
         <mc:AlternateContent>
           <mc:Choice Requires="wps">
             <w:drawing>
-              <wp:anchor distT="0" distB="0" distL="114300" distR="114300" simplePos="0" relativeHeight="251717632" behindDoc="0" locked="0" layoutInCell="1" allowOverlap="1" wp14:anchorId="5F07119D" wp14:editId="2D3BA661">
+              <wp:anchor distT="0" distB="0" distL="114300" distR="114300" simplePos="0" relativeHeight="251717632" behindDoc="0" locked="0" layoutInCell="1" allowOverlap="1" wp14:anchorId="523E3FE3" wp14:editId="3925D323">
                 <wp:simplePos x="0" y="0"/>
                 <wp:positionH relativeFrom="column">
                   <wp:posOffset>1266092</wp:posOffset>
@@ -4675,12 +4566,11 @@
       <w:r>
         <w:rPr>
           <w:noProof/>
-          <w:lang w:bidi="hi-IN"/>
         </w:rPr>
         <mc:AlternateContent>
           <mc:Choice Requires="wps">
             <w:drawing>
-              <wp:anchor distT="0" distB="0" distL="114300" distR="114300" simplePos="0" relativeHeight="251715584" behindDoc="0" locked="0" layoutInCell="1" allowOverlap="1" wp14:anchorId="646A91C1" wp14:editId="676693FE">
+              <wp:anchor distT="0" distB="0" distL="114300" distR="114300" simplePos="0" relativeHeight="251715584" behindDoc="0" locked="0" layoutInCell="1" allowOverlap="1" wp14:anchorId="7B21C03A" wp14:editId="58D85B18">
                 <wp:simplePos x="0" y="0"/>
                 <wp:positionH relativeFrom="column">
                   <wp:posOffset>1723195</wp:posOffset>
@@ -4754,12 +4644,11 @@
       <w:r>
         <w:rPr>
           <w:noProof/>
-          <w:lang w:bidi="hi-IN"/>
         </w:rPr>
         <mc:AlternateContent>
           <mc:Choice Requires="wpg">
             <w:drawing>
-              <wp:anchor distT="0" distB="0" distL="114300" distR="114300" simplePos="0" relativeHeight="251713536" behindDoc="0" locked="0" layoutInCell="1" allowOverlap="1" wp14:anchorId="65487347" wp14:editId="277B5C3C">
+              <wp:anchor distT="0" distB="0" distL="114300" distR="114300" simplePos="0" relativeHeight="251713536" behindDoc="0" locked="0" layoutInCell="1" allowOverlap="1" wp14:anchorId="7F2B8274" wp14:editId="43389B12">
                 <wp:simplePos x="0" y="0"/>
                 <wp:positionH relativeFrom="column">
                   <wp:posOffset>521335</wp:posOffset>
@@ -4933,12 +4822,11 @@
       <w:r>
         <w:rPr>
           <w:noProof/>
-          <w:lang w:bidi="hi-IN"/>
         </w:rPr>
         <mc:AlternateContent>
           <mc:Choice Requires="wps">
             <w:drawing>
-              <wp:anchor distT="0" distB="0" distL="114300" distR="114300" simplePos="0" relativeHeight="251711488" behindDoc="0" locked="0" layoutInCell="1" allowOverlap="1" wp14:anchorId="428E43C9" wp14:editId="66CB55A0">
+              <wp:anchor distT="0" distB="0" distL="114300" distR="114300" simplePos="0" relativeHeight="251711488" behindDoc="0" locked="0" layoutInCell="1" allowOverlap="1" wp14:anchorId="6DA1CFFD" wp14:editId="73B4FD91">
                 <wp:simplePos x="0" y="0"/>
                 <wp:positionH relativeFrom="column">
                   <wp:posOffset>2908778</wp:posOffset>
@@ -5025,12 +4913,11 @@
       <w:r>
         <w:rPr>
           <w:noProof/>
-          <w:lang w:bidi="hi-IN"/>
         </w:rPr>
         <mc:AlternateContent>
           <mc:Choice Requires="wpg">
             <w:drawing>
-              <wp:anchor distT="0" distB="0" distL="114300" distR="114300" simplePos="0" relativeHeight="251652096" behindDoc="0" locked="0" layoutInCell="1" allowOverlap="1" wp14:anchorId="21A0D2A3" wp14:editId="31BD8631">
+              <wp:anchor distT="0" distB="0" distL="114300" distR="114300" simplePos="0" relativeHeight="251652096" behindDoc="0" locked="0" layoutInCell="1" allowOverlap="1" wp14:anchorId="017089CF" wp14:editId="55636D7D">
                 <wp:simplePos x="0" y="0"/>
                 <wp:positionH relativeFrom="column">
                   <wp:posOffset>2651125</wp:posOffset>
@@ -5209,12 +5096,11 @@
       <w:r>
         <w:rPr>
           <w:noProof/>
-          <w:lang w:bidi="hi-IN"/>
         </w:rPr>
         <mc:AlternateContent>
           <mc:Choice Requires="wps">
             <w:drawing>
-              <wp:anchor distT="0" distB="0" distL="114300" distR="114300" simplePos="0" relativeHeight="251666432" behindDoc="0" locked="0" layoutInCell="1" allowOverlap="1" wp14:anchorId="4ED1CA82" wp14:editId="6152CCB8">
+              <wp:anchor distT="0" distB="0" distL="114300" distR="114300" simplePos="0" relativeHeight="251666432" behindDoc="0" locked="0" layoutInCell="1" allowOverlap="1" wp14:anchorId="626C4374" wp14:editId="6E64A5C9">
                 <wp:simplePos x="0" y="0"/>
                 <wp:positionH relativeFrom="column">
                   <wp:posOffset>4149725</wp:posOffset>
@@ -5288,12 +5174,11 @@
       <w:r>
         <w:rPr>
           <w:noProof/>
-          <w:lang w:bidi="hi-IN"/>
         </w:rPr>
         <mc:AlternateContent>
           <mc:Choice Requires="wps">
             <w:drawing>
-              <wp:anchor distT="4294967294" distB="4294967294" distL="114300" distR="114300" simplePos="0" relativeHeight="251688960" behindDoc="0" locked="0" layoutInCell="1" allowOverlap="1" wp14:anchorId="40849379" wp14:editId="391A60A0">
+              <wp:anchor distT="4294967294" distB="4294967294" distL="114300" distR="114300" simplePos="0" relativeHeight="251688960" behindDoc="0" locked="0" layoutInCell="1" allowOverlap="1" wp14:anchorId="2638F866" wp14:editId="729E1594">
                 <wp:simplePos x="0" y="0"/>
                 <wp:positionH relativeFrom="column">
                   <wp:posOffset>3031490</wp:posOffset>
@@ -5367,12 +5252,11 @@
       <w:r>
         <w:rPr>
           <w:noProof/>
-          <w:lang w:bidi="hi-IN"/>
         </w:rPr>
         <mc:AlternateContent>
           <mc:Choice Requires="wpg">
             <w:drawing>
-              <wp:anchor distT="0" distB="0" distL="114300" distR="114300" simplePos="0" relativeHeight="251684864" behindDoc="0" locked="0" layoutInCell="1" allowOverlap="1" wp14:anchorId="43F9A188" wp14:editId="5AB6BC37">
+              <wp:anchor distT="0" distB="0" distL="114300" distR="114300" simplePos="0" relativeHeight="251684864" behindDoc="0" locked="0" layoutInCell="1" allowOverlap="1" wp14:anchorId="35AEB545" wp14:editId="0A6CDE21">
                 <wp:simplePos x="0" y="0"/>
                 <wp:positionH relativeFrom="column">
                   <wp:posOffset>3411220</wp:posOffset>
@@ -5550,12 +5434,11 @@
       <w:r>
         <w:rPr>
           <w:noProof/>
-          <w:lang w:bidi="hi-IN"/>
         </w:rPr>
         <mc:AlternateContent>
           <mc:Choice Requires="wps">
             <w:drawing>
-              <wp:anchor distT="0" distB="0" distL="114300" distR="114300" simplePos="0" relativeHeight="251667456" behindDoc="0" locked="0" layoutInCell="1" allowOverlap="1" wp14:anchorId="2F5F73B5" wp14:editId="7BE6A58A">
+              <wp:anchor distT="0" distB="0" distL="114300" distR="114300" simplePos="0" relativeHeight="251667456" behindDoc="0" locked="0" layoutInCell="1" allowOverlap="1" wp14:anchorId="0D924519" wp14:editId="3F7190E5">
                 <wp:simplePos x="0" y="0"/>
                 <wp:positionH relativeFrom="column">
                   <wp:posOffset>3664634</wp:posOffset>
@@ -5629,12 +5512,11 @@
       <w:r>
         <w:rPr>
           <w:noProof/>
-          <w:lang w:bidi="hi-IN"/>
         </w:rPr>
         <mc:AlternateContent>
           <mc:Choice Requires="wps">
             <w:drawing>
-              <wp:anchor distT="0" distB="0" distL="114298" distR="114298" simplePos="0" relativeHeight="251705344" behindDoc="0" locked="0" layoutInCell="1" allowOverlap="1" wp14:anchorId="5A69A793" wp14:editId="224EA9C4">
+              <wp:anchor distT="0" distB="0" distL="114298" distR="114298" simplePos="0" relativeHeight="251705344" behindDoc="0" locked="0" layoutInCell="1" allowOverlap="1" wp14:anchorId="02D07F9B" wp14:editId="13BC0BB1">
                 <wp:simplePos x="0" y="0"/>
                 <wp:positionH relativeFrom="column">
                   <wp:posOffset>2813538</wp:posOffset>
@@ -5708,12 +5590,11 @@
       <w:r>
         <w:rPr>
           <w:noProof/>
-          <w:lang w:bidi="hi-IN"/>
         </w:rPr>
         <mc:AlternateContent>
           <mc:Choice Requires="wps">
             <w:drawing>
-              <wp:anchor distT="0" distB="0" distL="114298" distR="114298" simplePos="0" relativeHeight="251709440" behindDoc="0" locked="0" layoutInCell="1" allowOverlap="1" wp14:anchorId="3ED3853E" wp14:editId="53AB6879">
+              <wp:anchor distT="0" distB="0" distL="114298" distR="114298" simplePos="0" relativeHeight="251709440" behindDoc="0" locked="0" layoutInCell="1" allowOverlap="1" wp14:anchorId="3019497D" wp14:editId="55251621">
                 <wp:simplePos x="0" y="0"/>
                 <wp:positionH relativeFrom="column">
                   <wp:posOffset>2430780</wp:posOffset>
@@ -5787,12 +5668,11 @@
       <w:r>
         <w:rPr>
           <w:noProof/>
-          <w:lang w:bidi="hi-IN"/>
         </w:rPr>
         <mc:AlternateContent>
           <mc:Choice Requires="wps">
             <w:drawing>
-              <wp:anchor distT="0" distB="0" distL="114298" distR="114298" simplePos="0" relativeHeight="251662336" behindDoc="0" locked="0" layoutInCell="1" allowOverlap="1" wp14:anchorId="71D3D8B3" wp14:editId="672D36B2">
+              <wp:anchor distT="0" distB="0" distL="114298" distR="114298" simplePos="0" relativeHeight="251662336" behindDoc="0" locked="0" layoutInCell="1" allowOverlap="1" wp14:anchorId="0ACEC20A" wp14:editId="38F6A923">
                 <wp:simplePos x="0" y="0"/>
                 <wp:positionH relativeFrom="column">
                   <wp:posOffset>2278380</wp:posOffset>
@@ -5866,12 +5746,11 @@
       <w:r>
         <w:rPr>
           <w:noProof/>
-          <w:lang w:bidi="hi-IN"/>
         </w:rPr>
         <mc:AlternateContent>
           <mc:Choice Requires="wpg">
             <w:drawing>
-              <wp:anchor distT="0" distB="0" distL="114300" distR="114300" simplePos="0" relativeHeight="251707392" behindDoc="0" locked="0" layoutInCell="1" allowOverlap="1" wp14:anchorId="4C984B9D" wp14:editId="0999B708">
+              <wp:anchor distT="0" distB="0" distL="114300" distR="114300" simplePos="0" relativeHeight="251707392" behindDoc="0" locked="0" layoutInCell="1" allowOverlap="1" wp14:anchorId="69C383B2" wp14:editId="0CA037A8">
                 <wp:simplePos x="0" y="0"/>
                 <wp:positionH relativeFrom="column">
                   <wp:posOffset>1517650</wp:posOffset>
@@ -6045,12 +5924,11 @@
       <w:r>
         <w:rPr>
           <w:noProof/>
-          <w:lang w:bidi="hi-IN"/>
         </w:rPr>
         <mc:AlternateContent>
           <mc:Choice Requires="wpg">
             <w:drawing>
-              <wp:anchor distT="0" distB="0" distL="114300" distR="114300" simplePos="0" relativeHeight="251643904" behindDoc="0" locked="0" layoutInCell="1" allowOverlap="1" wp14:anchorId="690F5E15" wp14:editId="0D9943F8">
+              <wp:anchor distT="0" distB="0" distL="114300" distR="114300" simplePos="0" relativeHeight="251643904" behindDoc="0" locked="0" layoutInCell="1" allowOverlap="1" wp14:anchorId="7983E266" wp14:editId="53915000">
                 <wp:simplePos x="0" y="0"/>
                 <wp:positionH relativeFrom="column">
                   <wp:posOffset>196850</wp:posOffset>
@@ -6224,12 +6102,11 @@
       <w:r>
         <w:rPr>
           <w:noProof/>
-          <w:lang w:bidi="hi-IN"/>
         </w:rPr>
         <mc:AlternateContent>
           <mc:Choice Requires="wpg">
             <w:drawing>
-              <wp:anchor distT="0" distB="0" distL="114300" distR="114300" simplePos="0" relativeHeight="251703296" behindDoc="0" locked="0" layoutInCell="1" allowOverlap="1" wp14:anchorId="4BD129A1" wp14:editId="3236E998">
+              <wp:anchor distT="0" distB="0" distL="114300" distR="114300" simplePos="0" relativeHeight="251703296" behindDoc="0" locked="0" layoutInCell="1" allowOverlap="1" wp14:anchorId="08B6EE0A" wp14:editId="6CD6A788">
                 <wp:simplePos x="0" y="0"/>
                 <wp:positionH relativeFrom="column">
                   <wp:posOffset>2242185</wp:posOffset>
@@ -6403,12 +6280,11 @@
       <w:r>
         <w:rPr>
           <w:noProof/>
-          <w:lang w:bidi="hi-IN"/>
         </w:rPr>
         <mc:AlternateContent>
           <mc:Choice Requires="wpg">
             <w:drawing>
-              <wp:anchor distT="0" distB="0" distL="114300" distR="114300" simplePos="0" relativeHeight="251651072" behindDoc="0" locked="0" layoutInCell="1" allowOverlap="1" wp14:anchorId="7FAC3977" wp14:editId="0D2594DA">
+              <wp:anchor distT="0" distB="0" distL="114300" distR="114300" simplePos="0" relativeHeight="251651072" behindDoc="0" locked="0" layoutInCell="1" allowOverlap="1" wp14:anchorId="01E60B90" wp14:editId="7156503A">
                 <wp:simplePos x="0" y="0"/>
                 <wp:positionH relativeFrom="column">
                   <wp:posOffset>1822450</wp:posOffset>
@@ -6592,12 +6468,11 @@
       <w:r>
         <w:rPr>
           <w:noProof/>
-          <w:lang w:bidi="hi-IN"/>
         </w:rPr>
         <mc:AlternateContent>
           <mc:Choice Requires="wpg">
             <w:drawing>
-              <wp:anchor distT="0" distB="0" distL="114300" distR="114300" simplePos="0" relativeHeight="251682816" behindDoc="0" locked="0" layoutInCell="1" allowOverlap="1" wp14:anchorId="75CC2404" wp14:editId="338EAFD4">
+              <wp:anchor distT="0" distB="0" distL="114300" distR="114300" simplePos="0" relativeHeight="251682816" behindDoc="0" locked="0" layoutInCell="1" allowOverlap="1" wp14:anchorId="1750B4C4" wp14:editId="0E3378C8">
                 <wp:simplePos x="0" y="0"/>
                 <wp:positionH relativeFrom="column">
                   <wp:posOffset>1976755</wp:posOffset>
@@ -6771,12 +6646,11 @@
       <w:r>
         <w:rPr>
           <w:noProof/>
-          <w:lang w:bidi="hi-IN"/>
         </w:rPr>
         <mc:AlternateContent>
           <mc:Choice Requires="wpg">
             <w:drawing>
-              <wp:anchor distT="0" distB="0" distL="114300" distR="114300" simplePos="0" relativeHeight="251656192" behindDoc="0" locked="0" layoutInCell="1" allowOverlap="1" wp14:anchorId="03FC33F5" wp14:editId="7D61EC9B">
+              <wp:anchor distT="0" distB="0" distL="114300" distR="114300" simplePos="0" relativeHeight="251656192" behindDoc="0" locked="0" layoutInCell="1" allowOverlap="1" wp14:anchorId="67AD3F42" wp14:editId="7C60C66D">
                 <wp:simplePos x="0" y="0"/>
                 <wp:positionH relativeFrom="column">
                   <wp:posOffset>3577590</wp:posOffset>
@@ -6950,12 +6824,11 @@
       <w:r>
         <w:rPr>
           <w:noProof/>
-          <w:lang w:bidi="hi-IN"/>
         </w:rPr>
         <mc:AlternateContent>
           <mc:Choice Requires="wps">
             <w:drawing>
-              <wp:anchor distT="0" distB="0" distL="114300" distR="114300" simplePos="0" relativeHeight="251664384" behindDoc="0" locked="0" layoutInCell="1" allowOverlap="1" wp14:anchorId="30BEF5C3" wp14:editId="28E712A2">
+              <wp:anchor distT="0" distB="0" distL="114300" distR="114300" simplePos="0" relativeHeight="251664384" behindDoc="0" locked="0" layoutInCell="1" allowOverlap="1" wp14:anchorId="27A942AE" wp14:editId="236FC316">
                 <wp:simplePos x="0" y="0"/>
                 <wp:positionH relativeFrom="column">
                   <wp:posOffset>1402080</wp:posOffset>
@@ -7031,12 +6904,11 @@
       <w:r>
         <w:rPr>
           <w:noProof/>
-          <w:lang w:bidi="hi-IN"/>
         </w:rPr>
         <mc:AlternateContent>
           <mc:Choice Requires="wps">
             <w:drawing>
-              <wp:anchor distT="0" distB="0" distL="114300" distR="114300" simplePos="0" relativeHeight="251697152" behindDoc="0" locked="0" layoutInCell="1" allowOverlap="1" wp14:anchorId="43C28DB2" wp14:editId="19C2AC06">
+              <wp:anchor distT="0" distB="0" distL="114300" distR="114300" simplePos="0" relativeHeight="251697152" behindDoc="0" locked="0" layoutInCell="1" allowOverlap="1" wp14:anchorId="119BED79" wp14:editId="25F20391">
                 <wp:simplePos x="0" y="0"/>
                 <wp:positionH relativeFrom="column">
                   <wp:posOffset>2210435</wp:posOffset>
@@ -7110,12 +6982,11 @@
       <w:r>
         <w:rPr>
           <w:noProof/>
-          <w:lang w:bidi="hi-IN"/>
         </w:rPr>
         <mc:AlternateContent>
           <mc:Choice Requires="wps">
             <w:drawing>
-              <wp:anchor distT="0" distB="0" distL="114300" distR="114300" simplePos="0" relativeHeight="251663360" behindDoc="0" locked="0" layoutInCell="1" allowOverlap="1" wp14:anchorId="5C4E2B29" wp14:editId="3DDA9A96">
+              <wp:anchor distT="0" distB="0" distL="114300" distR="114300" simplePos="0" relativeHeight="251663360" behindDoc="0" locked="0" layoutInCell="1" allowOverlap="1" wp14:anchorId="507F8587" wp14:editId="47325A31">
                 <wp:simplePos x="0" y="0"/>
                 <wp:positionH relativeFrom="column">
                   <wp:posOffset>407035</wp:posOffset>
@@ -7189,12 +7060,11 @@
       <w:r>
         <w:rPr>
           <w:noProof/>
-          <w:lang w:bidi="hi-IN"/>
         </w:rPr>
         <mc:AlternateContent>
           <mc:Choice Requires="wpg">
             <w:drawing>
-              <wp:anchor distT="0" distB="0" distL="114300" distR="114300" simplePos="0" relativeHeight="251655168" behindDoc="0" locked="0" layoutInCell="1" allowOverlap="1" wp14:anchorId="06694C67" wp14:editId="10A4D214">
+              <wp:anchor distT="0" distB="0" distL="114300" distR="114300" simplePos="0" relativeHeight="251655168" behindDoc="0" locked="0" layoutInCell="1" allowOverlap="1" wp14:anchorId="71BAF4F2" wp14:editId="2C53DE61">
                 <wp:simplePos x="0" y="0"/>
                 <wp:positionH relativeFrom="column">
                   <wp:posOffset>355600</wp:posOffset>
@@ -7368,12 +7238,11 @@
       <w:r>
         <w:rPr>
           <w:noProof/>
-          <w:lang w:bidi="hi-IN"/>
         </w:rPr>
         <mc:AlternateContent>
           <mc:Choice Requires="wpg">
             <w:drawing>
-              <wp:anchor distT="0" distB="0" distL="114300" distR="114300" simplePos="0" relativeHeight="251657216" behindDoc="0" locked="0" layoutInCell="1" allowOverlap="1" wp14:anchorId="1E1C07C2" wp14:editId="346263AF">
+              <wp:anchor distT="0" distB="0" distL="114300" distR="114300" simplePos="0" relativeHeight="251657216" behindDoc="0" locked="0" layoutInCell="1" allowOverlap="1" wp14:anchorId="2886E976" wp14:editId="5AB70C83">
                 <wp:simplePos x="0" y="0"/>
                 <wp:positionH relativeFrom="column">
                   <wp:posOffset>320040</wp:posOffset>
@@ -7551,12 +7420,11 @@
       <w:r>
         <w:rPr>
           <w:noProof/>
-          <w:lang w:bidi="hi-IN"/>
         </w:rPr>
         <mc:AlternateContent>
           <mc:Choice Requires="wps">
             <w:drawing>
-              <wp:anchor distT="4294967294" distB="4294967294" distL="114300" distR="114300" simplePos="0" relativeHeight="251660288" behindDoc="0" locked="0" layoutInCell="1" allowOverlap="1" wp14:anchorId="3D9711FB" wp14:editId="6799A91E">
+              <wp:anchor distT="4294967294" distB="4294967294" distL="114300" distR="114300" simplePos="0" relativeHeight="251660288" behindDoc="0" locked="0" layoutInCell="1" allowOverlap="1" wp14:anchorId="3B67E3B8" wp14:editId="1B97D36D">
                 <wp:simplePos x="0" y="0"/>
                 <wp:positionH relativeFrom="column">
                   <wp:posOffset>3546475</wp:posOffset>
@@ -7630,12 +7498,11 @@
       <w:r>
         <w:rPr>
           <w:noProof/>
-          <w:lang w:bidi="hi-IN"/>
         </w:rPr>
         <mc:AlternateContent>
           <mc:Choice Requires="wpg">
             <w:drawing>
-              <wp:anchor distT="0" distB="0" distL="114300" distR="114300" simplePos="0" relativeHeight="251653120" behindDoc="0" locked="0" layoutInCell="1" allowOverlap="1" wp14:anchorId="0CF9C310" wp14:editId="64BCE426">
+              <wp:anchor distT="0" distB="0" distL="114300" distR="114300" simplePos="0" relativeHeight="251653120" behindDoc="0" locked="0" layoutInCell="1" allowOverlap="1" wp14:anchorId="2A96BE50" wp14:editId="740FC200">
                 <wp:simplePos x="0" y="0"/>
                 <wp:positionH relativeFrom="column">
                   <wp:posOffset>4089400</wp:posOffset>
@@ -7813,12 +7680,11 @@
       <w:r>
         <w:rPr>
           <w:noProof/>
-          <w:lang w:bidi="hi-IN"/>
         </w:rPr>
         <mc:AlternateContent>
           <mc:Choice Requires="wpg">
             <w:drawing>
-              <wp:anchor distT="0" distB="0" distL="114300" distR="114300" simplePos="0" relativeHeight="251641856" behindDoc="0" locked="0" layoutInCell="1" allowOverlap="1" wp14:anchorId="3D896D82" wp14:editId="5C3AD6B0">
+              <wp:anchor distT="0" distB="0" distL="114300" distR="114300" simplePos="0" relativeHeight="251641856" behindDoc="0" locked="0" layoutInCell="1" allowOverlap="1" wp14:anchorId="1B926A05" wp14:editId="5AFA0A92">
                 <wp:simplePos x="0" y="0"/>
                 <wp:positionH relativeFrom="column">
                   <wp:posOffset>194310</wp:posOffset>
@@ -7990,12 +7856,11 @@
       <w:r>
         <w:rPr>
           <w:noProof/>
-          <w:lang w:bidi="hi-IN"/>
         </w:rPr>
         <mc:AlternateContent>
           <mc:Choice Requires="wpg">
             <w:drawing>
-              <wp:anchor distT="0" distB="0" distL="114300" distR="114300" simplePos="0" relativeHeight="251642880" behindDoc="0" locked="0" layoutInCell="1" allowOverlap="1" wp14:anchorId="4FAA206A" wp14:editId="4CAA5D65">
+              <wp:anchor distT="0" distB="0" distL="114300" distR="114300" simplePos="0" relativeHeight="251642880" behindDoc="0" locked="0" layoutInCell="1" allowOverlap="1" wp14:anchorId="45746B30" wp14:editId="1E40FCB6">
                 <wp:simplePos x="0" y="0"/>
                 <wp:positionH relativeFrom="column">
                   <wp:posOffset>194310</wp:posOffset>
@@ -8169,12 +8034,11 @@
       <w:r>
         <w:rPr>
           <w:noProof/>
-          <w:lang w:bidi="hi-IN"/>
         </w:rPr>
         <mc:AlternateContent>
           <mc:Choice Requires="wpg">
             <w:drawing>
-              <wp:anchor distT="0" distB="0" distL="114300" distR="114300" simplePos="0" relativeHeight="251644928" behindDoc="0" locked="0" layoutInCell="1" allowOverlap="1" wp14:anchorId="21C41BA4" wp14:editId="7B651DC5">
+              <wp:anchor distT="0" distB="0" distL="114300" distR="114300" simplePos="0" relativeHeight="251644928" behindDoc="0" locked="0" layoutInCell="1" allowOverlap="1" wp14:anchorId="3E2B97A7" wp14:editId="2965AABA">
                 <wp:simplePos x="0" y="0"/>
                 <wp:positionH relativeFrom="column">
                   <wp:posOffset>803275</wp:posOffset>
@@ -8352,12 +8216,11 @@
       <w:r>
         <w:rPr>
           <w:noProof/>
-          <w:lang w:bidi="hi-IN"/>
         </w:rPr>
         <mc:AlternateContent>
           <mc:Choice Requires="wps">
             <w:drawing>
-              <wp:anchor distT="0" distB="0" distL="114300" distR="114300" simplePos="0" relativeHeight="251645952" behindDoc="0" locked="0" layoutInCell="1" allowOverlap="1" wp14:anchorId="7133FB6F" wp14:editId="7241CEAD">
+              <wp:anchor distT="0" distB="0" distL="114300" distR="114300" simplePos="0" relativeHeight="251645952" behindDoc="0" locked="0" layoutInCell="1" allowOverlap="1" wp14:anchorId="3C5358DE" wp14:editId="6485186F">
                 <wp:simplePos x="0" y="0"/>
                 <wp:positionH relativeFrom="column">
                   <wp:posOffset>1307465</wp:posOffset>
@@ -8431,12 +8294,11 @@
       <w:r>
         <w:rPr>
           <w:noProof/>
-          <w:lang w:bidi="hi-IN"/>
         </w:rPr>
         <mc:AlternateContent>
           <mc:Choice Requires="wps">
             <w:drawing>
-              <wp:anchor distT="0" distB="0" distL="114296" distR="114296" simplePos="0" relativeHeight="251646976" behindDoc="0" locked="0" layoutInCell="1" allowOverlap="1" wp14:anchorId="61A2BEB4" wp14:editId="3B7AE2F9">
+              <wp:anchor distT="0" distB="0" distL="114296" distR="114296" simplePos="0" relativeHeight="251646976" behindDoc="0" locked="0" layoutInCell="1" allowOverlap="1" wp14:anchorId="610747B8" wp14:editId="6F573F2C">
                 <wp:simplePos x="0" y="0"/>
                 <wp:positionH relativeFrom="column">
                   <wp:posOffset>3028949</wp:posOffset>
@@ -8510,12 +8372,11 @@
       <w:r>
         <w:rPr>
           <w:noProof/>
-          <w:lang w:bidi="hi-IN"/>
         </w:rPr>
         <mc:AlternateContent>
           <mc:Choice Requires="wpg">
             <w:drawing>
-              <wp:anchor distT="0" distB="0" distL="114300" distR="114300" simplePos="0" relativeHeight="251648000" behindDoc="0" locked="0" layoutInCell="1" allowOverlap="1" wp14:anchorId="74622D4A" wp14:editId="757070FB">
+              <wp:anchor distT="0" distB="0" distL="114300" distR="114300" simplePos="0" relativeHeight="251648000" behindDoc="0" locked="0" layoutInCell="1" allowOverlap="1" wp14:anchorId="011F7951" wp14:editId="2F7DD57E">
                 <wp:simplePos x="0" y="0"/>
                 <wp:positionH relativeFrom="column">
                   <wp:posOffset>2502535</wp:posOffset>
@@ -8693,12 +8554,11 @@
       <w:r>
         <w:rPr>
           <w:noProof/>
-          <w:lang w:bidi="hi-IN"/>
         </w:rPr>
         <mc:AlternateContent>
           <mc:Choice Requires="wpg">
             <w:drawing>
-              <wp:anchor distT="0" distB="0" distL="114300" distR="114300" simplePos="0" relativeHeight="251650048" behindDoc="0" locked="0" layoutInCell="1" allowOverlap="1" wp14:anchorId="75AB4C2F" wp14:editId="4796A2C8">
+              <wp:anchor distT="0" distB="0" distL="114300" distR="114300" simplePos="0" relativeHeight="251650048" behindDoc="0" locked="0" layoutInCell="1" allowOverlap="1" wp14:anchorId="09741E0A" wp14:editId="46B12DC0">
                 <wp:simplePos x="0" y="0"/>
                 <wp:positionH relativeFrom="column">
                   <wp:posOffset>2502535</wp:posOffset>
@@ -8876,12 +8736,11 @@
       <w:r>
         <w:rPr>
           <w:noProof/>
-          <w:lang w:bidi="hi-IN"/>
         </w:rPr>
         <mc:AlternateContent>
           <mc:Choice Requires="wps">
             <w:drawing>
-              <wp:anchor distT="0" distB="0" distL="114300" distR="114300" simplePos="0" relativeHeight="251658240" behindDoc="0" locked="0" layoutInCell="1" allowOverlap="1" wp14:anchorId="0DE05CC5" wp14:editId="7353A544">
+              <wp:anchor distT="0" distB="0" distL="114300" distR="114300" simplePos="0" relativeHeight="251658240" behindDoc="0" locked="0" layoutInCell="1" allowOverlap="1" wp14:anchorId="16350538" wp14:editId="0B15E4B4">
                 <wp:simplePos x="0" y="0"/>
                 <wp:positionH relativeFrom="column">
                   <wp:posOffset>916305</wp:posOffset>
@@ -8955,12 +8814,11 @@
       <w:r>
         <w:rPr>
           <w:noProof/>
-          <w:lang w:bidi="hi-IN"/>
         </w:rPr>
         <mc:AlternateContent>
           <mc:Choice Requires="wps">
             <w:drawing>
-              <wp:anchor distT="0" distB="0" distL="114300" distR="114300" simplePos="0" relativeHeight="251659264" behindDoc="0" locked="0" layoutInCell="1" allowOverlap="1">
+              <wp:anchor distT="0" distB="0" distL="114300" distR="114300" simplePos="0" relativeHeight="251659264" behindDoc="0" locked="0" layoutInCell="1" allowOverlap="1" wp14:anchorId="61F37912" wp14:editId="5478A3C5">
                 <wp:simplePos x="0" y="0"/>
                 <wp:positionH relativeFrom="column">
                   <wp:posOffset>2081530</wp:posOffset>
@@ -9175,8 +9033,8 @@
     </w:p>
     <w:p/>
     <w:sectPr>
-      <w:headerReference w:type="default" r:id="rId14"/>
-      <w:footerReference w:type="default" r:id="rId15"/>
+      <w:headerReference w:type="default" r:id="rId13"/>
+      <w:footerReference w:type="default" r:id="rId14"/>
       <w:pgSz w:w="12240" w:h="15840" w:code="1"/>
       <w:pgMar w:top="1440" w:right="1440" w:bottom="1440" w:left="1440" w:header="720" w:footer="720" w:gutter="0"/>
       <w:cols w:space="720"/>
@@ -9184,43 +9042,6 @@
     </w:sectPr>
   </w:body>
 </w:document>
-</file>
-
-<file path=word/comments.xml><?xml version="1.0" encoding="utf-8"?>
-<w:comments xmlns:wpc="http://schemas.microsoft.com/office/word/2010/wordprocessingCanvas" xmlns:mc="http://schemas.openxmlformats.org/markup-compatibility/2006" xmlns:o="urn:schemas-microsoft-com:office:office" xmlns:r="http://schemas.openxmlformats.org/officeDocument/2006/relationships" xmlns:m="http://schemas.openxmlformats.org/officeDocument/2006/math" xmlns:v="urn:schemas-microsoft-com:vml" xmlns:wp14="http://schemas.microsoft.com/office/word/2010/wordprocessingDrawing" xmlns:wp="http://schemas.openxmlformats.org/drawingml/2006/wordprocessingDrawing" xmlns:w10="urn:schemas-microsoft-com:office:word" xmlns:w="http://schemas.openxmlformats.org/wordprocessingml/2006/main" xmlns:w14="http://schemas.microsoft.com/office/word/2010/wordml" xmlns:wpg="http://schemas.microsoft.com/office/word/2010/wordprocessingGroup" xmlns:wpi="http://schemas.microsoft.com/office/word/2010/wordprocessingInk" xmlns:wne="http://schemas.microsoft.com/office/word/2006/wordml" xmlns:wps="http://schemas.microsoft.com/office/word/2010/wordprocessingShape" mc:Ignorable="w14 wp14">
-  <w:comment w:id="10" w:author="cserrano" w:date="2013-02-28T09:43:00Z" w:initials="c">
-    <w:p>
-      <w:pPr>
-        <w:pStyle w:val="CommentText"/>
-      </w:pPr>
-      <w:r>
-        <w:rPr>
-          <w:rStyle w:val="CommentReference"/>
-        </w:rPr>
-        <w:annotationRef/>
-      </w:r>
-      <w:r>
-        <w:t>Necessary?  User A could create one merged version at the same time as User B creating a different merged version and there wouldn’t be any overwriting, just a need to do a final merge.</w:t>
-      </w:r>
-    </w:p>
-  </w:comment>
-  <w:comment w:id="15" w:author="cserrano" w:date="2013-02-28T09:43:00Z" w:initials="c">
-    <w:p>
-      <w:pPr>
-        <w:pStyle w:val="CommentText"/>
-      </w:pPr>
-      <w:r>
-        <w:rPr>
-          <w:rStyle w:val="CommentReference"/>
-        </w:rPr>
-        <w:annotationRef/>
-      </w:r>
-      <w:r>
-        <w:t>Add some text description of the figure below.</w:t>
-      </w:r>
-    </w:p>
-  </w:comment>
-</w:comments>
 </file>
 
 <file path=word/endnotes.xml><?xml version="1.0" encoding="utf-8"?>
@@ -9300,11 +9121,21 @@
           <w:r>
             <w:sym w:font="Symbol" w:char="F0D3"/>
           </w:r>
-          <w:fldSimple w:instr=" DOCPROPERTY &quot;Company&quot;  \* MERGEFORMAT ">
-            <w:r>
-              <w:t>&lt;CSYE7945&gt;</w:t>
-            </w:r>
-          </w:fldSimple>
+          <w:r>
+            <w:fldChar w:fldCharType="begin"/>
+          </w:r>
+          <w:r>
+            <w:instrText xml:space="preserve"> DOCPROPERTY "Company"  \* MERGEFORMAT </w:instrText>
+          </w:r>
+          <w:r>
+            <w:fldChar w:fldCharType="separate"/>
+          </w:r>
+          <w:r>
+            <w:t>&lt;CSYE7945&gt;</w:t>
+          </w:r>
+          <w:r>
+            <w:fldChar w:fldCharType="end"/>
+          </w:r>
           <w:r>
             <w:t xml:space="preserve">, </w:t>
           </w:r>
@@ -9371,7 +9202,7 @@
               <w:rStyle w:val="PageNumber"/>
               <w:noProof/>
             </w:rPr>
-            <w:t>8</w:t>
+            <w:t>10</w:t>
           </w:r>
           <w:r>
             <w:rPr>
@@ -9531,14 +9362,14 @@
         <v:path o:extrusionok="f" gradientshapeok="t" o:connecttype="rect"/>
         <o:lock v:ext="edit" aspectratio="t"/>
       </v:shapetype>
-      <v:shape id="_x0000_i1044" type="#_x0000_t75" style="width:28.55pt;height:27.85pt" o:bullet="t">
+      <v:shape id="_x0000_i1026" type="#_x0000_t75" style="width:28.8pt;height:27.65pt" o:bullet="t">
         <v:imagedata r:id="rId1" o:title="clip_image001"/>
       </v:shape>
     </w:pict>
   </w:numPicBullet>
   <w:numPicBullet w:numPicBulletId="1">
     <w:pict>
-      <v:shape id="_x0000_i1045" type="#_x0000_t75" style="width:30.55pt;height:29.9pt" o:bullet="t">
+      <v:shape id="_x0000_i1027" type="#_x0000_t75" style="width:30.55pt;height:29.95pt" o:bullet="t">
         <v:imagedata r:id="rId2" o:title="clip_image002"/>
       </v:shape>
     </w:pict>
@@ -15160,7 +14991,7 @@
 </file>
 
 <file path=customXml/itemProps1.xml><?xml version="1.0" encoding="utf-8"?>
-<ds:datastoreItem xmlns:ds="http://schemas.openxmlformats.org/officeDocument/2006/customXml" ds:itemID="{7404147A-A10D-4258-9827-104BA273920F}">
+<ds:datastoreItem xmlns:ds="http://schemas.openxmlformats.org/officeDocument/2006/customXml" ds:itemID="{F0C049AF-B48B-400A-9E99-D6236490EEDF}">
   <ds:schemaRefs>
     <ds:schemaRef ds:uri="http://schemas.openxmlformats.org/officeDocument/2006/bibliography"/>
   </ds:schemaRefs>

</xml_diff>